<commit_message>
Improve deck export template for EDH decks
</commit_message>
<xml_diff>
--- a/sylvan_library/data_export/templates/edh_deck_template.docx
+++ b/sylvan_library/data_export/templates/edh_deck_template.docx
@@ -1,10 +1,11 @@
 
 <file path=word/document.xml><?xml version="1.0" encoding="utf-8"?>
-<w:document xmlns:wpc="http://schemas.microsoft.com/office/word/2010/wordprocessingCanvas" xmlns:cx="http://schemas.microsoft.com/office/drawing/2014/chartex" xmlns:cx1="http://schemas.microsoft.com/office/drawing/2015/9/8/chartex" xmlns:cx2="http://schemas.microsoft.com/office/drawing/2015/10/21/chartex" xmlns:cx3="http://schemas.microsoft.com/office/drawing/2016/5/9/chartex" xmlns:cx4="http://schemas.microsoft.com/office/drawing/2016/5/10/chartex" xmlns:cx5="http://schemas.microsoft.com/office/drawing/2016/5/11/chartex" xmlns:cx6="http://schemas.microsoft.com/office/drawing/2016/5/12/chartex" xmlns:cx7="http://schemas.microsoft.com/office/drawing/2016/5/13/chartex" xmlns:cx8="http://schemas.microsoft.com/office/drawing/2016/5/14/chartex" xmlns:mc="http://schemas.openxmlformats.org/markup-compatibility/2006" xmlns:aink="http://schemas.microsoft.com/office/drawing/2016/ink" xmlns:am3d="http://schemas.microsoft.com/office/drawing/2017/model3d" xmlns:o="urn:schemas-microsoft-com:office:office" xmlns:oel="http://schemas.microsoft.com/office/2019/extlst" xmlns:r="http://schemas.openxmlformats.org/officeDocument/2006/relationships" xmlns:m="http://schemas.openxmlformats.org/officeDocument/2006/math" xmlns:v="urn:schemas-microsoft-com:vml" xmlns:wp14="http://schemas.microsoft.com/office/word/2010/wordprocessingDrawing" xmlns:wp="http://schemas.openxmlformats.org/drawingml/2006/wordprocessingDrawing" xmlns:w10="urn:schemas-microsoft-com:office:word" xmlns:w="http://schemas.openxmlformats.org/wordprocessingml/2006/main" xmlns:w14="http://schemas.microsoft.com/office/word/2010/wordml" xmlns:w15="http://schemas.microsoft.com/office/word/2012/wordml" xmlns:w16cex="http://schemas.microsoft.com/office/word/2018/wordml/cex" xmlns:w16cid="http://schemas.microsoft.com/office/word/2016/wordml/cid" xmlns:w16="http://schemas.microsoft.com/office/word/2018/wordml" xmlns:w16sdtdh="http://schemas.microsoft.com/office/word/2020/wordml/sdtdatahash" xmlns:w16se="http://schemas.microsoft.com/office/word/2015/wordml/symex" xmlns:wpg="http://schemas.microsoft.com/office/word/2010/wordprocessingGroup" xmlns:wpi="http://schemas.microsoft.com/office/word/2010/wordprocessingInk" xmlns:wne="http://schemas.microsoft.com/office/word/2006/wordml" xmlns:wps="http://schemas.microsoft.com/office/word/2010/wordprocessingShape" mc:Ignorable="w14 w15 w16se w16cid w16 w16cex w16sdtdh wp14">
+<w:document xmlns:o="urn:schemas-microsoft-com:office:office" xmlns:r="http://schemas.openxmlformats.org/officeDocument/2006/relationships" xmlns:v="urn:schemas-microsoft-com:vml" xmlns:w="http://schemas.openxmlformats.org/wordprocessingml/2006/main" xmlns:w10="urn:schemas-microsoft-com:office:word" xmlns:wp="http://schemas.openxmlformats.org/drawingml/2006/wordprocessingDrawing" xmlns:wps="http://schemas.microsoft.com/office/word/2010/wordprocessingShape" xmlns:wpg="http://schemas.microsoft.com/office/word/2010/wordprocessingGroup" xmlns:mc="http://schemas.openxmlformats.org/markup-compatibility/2006" xmlns:wp14="http://schemas.microsoft.com/office/word/2010/wordprocessingDrawing" xmlns:w14="http://schemas.microsoft.com/office/word/2010/wordml" xmlns:w15="http://schemas.microsoft.com/office/word/2012/wordml" mc:Ignorable="w14 wp14 w15">
   <w:body>
     <w:p>
       <w:pPr>
         <w:pStyle w:val="Heading1"/>
+        <w:spacing w:before="480" w:after="0"/>
         <w:jc w:val="center"/>
         <w:rPr>
           <w:sz w:val="36"/>
@@ -14,19 +15,7 @@
         <w:rPr>
           <w:sz w:val="36"/>
         </w:rPr>
-        <w:t>&lt;DECK</w:t>
-      </w:r>
-      <w:r>
-        <w:rPr>
-          <w:sz w:val="36"/>
-        </w:rPr>
-        <w:t>_</w:t>
-      </w:r>
-      <w:r>
-        <w:rPr>
-          <w:sz w:val="36"/>
-        </w:rPr>
-        <w:t>NAME&gt;</w:t>
+        <w:t>&lt;DECK_NAME&gt;</w:t>
       </w:r>
     </w:p>
     <w:p>
@@ -46,74 +35,94 @@
     </w:p>
     <w:p>
       <w:pPr>
+        <w:pStyle w:val="Normal"/>
         <w:jc w:val="center"/>
+        <w:rPr/>
       </w:pPr>
       <w:r>
-        <w:t>&lt;DECK_LATEST_SET&gt;</w:t>
-      </w:r>
-      <w:r>
-        <w:t xml:space="preserve"> </w:t>
-      </w:r>
-      <w:r>
-        <w:t>–</w:t>
-      </w:r>
-      <w:r>
-        <w:t xml:space="preserve"> </w:t>
-      </w:r>
-      <w:r>
-        <w:t>&lt;DECK_RELEASE_DATE&gt;</w:t>
+        <w:rPr/>
+        <w:t>&lt;DECK_LATEST_SET&gt; – &lt;DECK_RELEASE_DATE&gt;</w:t>
       </w:r>
     </w:p>
     <w:p>
       <w:pPr>
-        <w:spacing w:after="0"/>
+        <w:pStyle w:val="Normal"/>
+        <w:spacing w:before="0" w:after="0"/>
         <w:rPr>
           <w:sz w:val="2"/>
         </w:rPr>
       </w:pPr>
+      <w:r>
+        <w:rPr>
+          <w:sz w:val="2"/>
+        </w:rPr>
+      </w:r>
     </w:p>
     <w:p>
       <w:pPr>
         <w:sectPr>
+          <w:type w:val="nextPage"/>
           <w:pgSz w:w="11906" w:h="16838"/>
-          <w:pgMar w:top="1440" w:right="1440" w:bottom="1440" w:left="1440" w:header="708" w:footer="708" w:gutter="0"/>
-          <w:cols w:space="708"/>
-          <w:docGrid w:linePitch="360"/>
+          <w:pgMar w:left="1440" w:right="1440" w:gutter="0" w:header="0" w:top="1440" w:footer="0" w:bottom="1440"/>
+          <w:pgNumType w:fmt="decimal"/>
+          <w:formProt w:val="false"/>
+          <w:textDirection w:val="lrTb"/>
+          <w:docGrid w:type="default" w:linePitch="360" w:charSpace="4096"/>
         </w:sectPr>
       </w:pPr>
     </w:p>
     <w:p>
       <w:pPr>
+        <w:pStyle w:val="Normal"/>
         <w:rPr>
           <w:sz w:val="18"/>
+          <w:lang w:val="en-AU"/>
         </w:rPr>
       </w:pPr>
+      <w:r>
+        <w:rPr>
+          <w:sz w:val="18"/>
+          <w:lang w:val="en-AU"/>
+        </w:rPr>
+      </w:r>
     </w:p>
     <w:tbl>
       <w:tblPr>
         <w:tblW w:w="2943" w:type="dxa"/>
-        <w:tblLook w:val="01E0" w:firstRow="1" w:lastRow="1" w:firstColumn="1" w:lastColumn="1" w:noHBand="0" w:noVBand="0"/>
+        <w:jc w:val="left"/>
+        <w:tblInd w:w="0" w:type="dxa"/>
+        <w:tblLayout w:type="fixed"/>
+        <w:tblCellMar>
+          <w:top w:w="0" w:type="dxa"/>
+          <w:left w:w="108" w:type="dxa"/>
+          <w:bottom w:w="0" w:type="dxa"/>
+          <w:right w:w="108" w:type="dxa"/>
+        </w:tblCellMar>
+        <w:tblLook w:firstRow="1" w:noVBand="0" w:lastRow="1" w:firstColumn="1" w:lastColumn="1" w:noHBand="0" w:val="01e0"/>
       </w:tblPr>
       <w:tblGrid>
         <w:gridCol w:w="2943"/>
       </w:tblGrid>
       <w:tr>
+        <w:trPr/>
         <w:tc>
           <w:tcPr>
             <w:tcW w:w="2943" w:type="dxa"/>
-            <w:shd w:val="clear" w:color="auto" w:fill="auto"/>
+            <w:tcBorders/>
+            <w:shd w:color="auto" w:fill="auto" w:val="clear"/>
           </w:tcPr>
           <w:p>
             <w:pPr>
               <w:pStyle w:val="Heading1"/>
-              <w:spacing w:before="0"/>
+              <w:spacing w:before="0" w:after="0"/>
+              <w:rPr>
+                <w:lang w:val="en-AU"/>
+              </w:rPr>
+            </w:pPr>
+            <w:r>
               <w:rPr>
                 <w:sz w:val="24"/>
-              </w:rPr>
-            </w:pPr>
-            <w:r>
-              <w:rPr>
-                <w:sz w:val="24"/>
+                <w:lang w:val="en-AU"/>
               </w:rPr>
               <w:t>General</w:t>
             </w:r>
@@ -121,23 +130,24 @@
         </w:tc>
       </w:tr>
       <w:tr>
+        <w:trPr/>
         <w:tc>
           <w:tcPr>
             <w:tcW w:w="2943" w:type="dxa"/>
-            <w:shd w:val="clear" w:color="auto" w:fill="auto"/>
+            <w:tcBorders/>
+            <w:shd w:color="auto" w:fill="auto" w:val="clear"/>
           </w:tcPr>
           <w:p>
             <w:pPr>
               <w:pStyle w:val="NoSpacing"/>
               <w:rPr>
+                <w:lang w:val="en-AU"/>
+              </w:rPr>
+            </w:pPr>
+            <w:r>
+              <w:rPr>
                 <w:sz w:val="20"/>
-                <w:lang w:val="en-US"/>
-              </w:rPr>
-            </w:pPr>
-            <w:r>
-              <w:rPr>
-                <w:sz w:val="20"/>
-                <w:lang w:val="en-US"/>
+                <w:lang w:val="en-AU"/>
               </w:rPr>
               <w:t>&lt;CARD_NAME&gt;</w:t>
             </w:r>
@@ -147,59 +157,81 @@
     </w:tbl>
     <w:p>
       <w:pPr>
-        <w:rPr>
-          <w:sz w:val="20"/>
+        <w:pStyle w:val="Normal"/>
+        <w:rPr>
+          <w:sz w:val="20"/>
+          <w:lang w:val="en-AU"/>
         </w:rPr>
       </w:pPr>
+      <w:r>
+        <w:rPr>
+          <w:sz w:val="20"/>
+          <w:lang w:val="en-AU"/>
+        </w:rPr>
+      </w:r>
     </w:p>
     <w:tbl>
       <w:tblPr>
         <w:tblW w:w="2943" w:type="dxa"/>
-        <w:tblLook w:val="01E0" w:firstRow="1" w:lastRow="1" w:firstColumn="1" w:lastColumn="1" w:noHBand="0" w:noVBand="0"/>
+        <w:jc w:val="left"/>
+        <w:tblInd w:w="0" w:type="dxa"/>
+        <w:tblLayout w:type="fixed"/>
+        <w:tblCellMar>
+          <w:top w:w="0" w:type="dxa"/>
+          <w:left w:w="108" w:type="dxa"/>
+          <w:bottom w:w="0" w:type="dxa"/>
+          <w:right w:w="108" w:type="dxa"/>
+        </w:tblCellMar>
+        <w:tblLook w:firstRow="1" w:noVBand="0" w:lastRow="1" w:firstColumn="1" w:lastColumn="1" w:noHBand="0" w:val="01e0"/>
       </w:tblPr>
       <w:tblGrid>
-        <w:gridCol w:w="476"/>
-        <w:gridCol w:w="2467"/>
+        <w:gridCol w:w="555"/>
+        <w:gridCol w:w="2387"/>
       </w:tblGrid>
       <w:tr>
-        <w:tc>
-          <w:tcPr>
-            <w:tcW w:w="476" w:type="dxa"/>
-            <w:shd w:val="clear" w:color="auto" w:fill="auto"/>
+        <w:trPr/>
+        <w:tc>
+          <w:tcPr>
+            <w:tcW w:w="555" w:type="dxa"/>
+            <w:tcBorders/>
+            <w:shd w:color="auto" w:fill="auto" w:val="clear"/>
           </w:tcPr>
           <w:p>
             <w:pPr>
               <w:pStyle w:val="Heading1"/>
-              <w:spacing w:before="0"/>
+              <w:spacing w:before="0" w:after="0"/>
               <w:jc w:val="right"/>
               <w:rPr>
+                <w:lang w:val="en-AU"/>
+              </w:rPr>
+            </w:pPr>
+            <w:r>
+              <w:rPr>
                 <w:sz w:val="24"/>
+                <w:lang w:val="en-AU"/>
+              </w:rPr>
+              <w:t>20</w:t>
+            </w:r>
+          </w:p>
+        </w:tc>
+        <w:tc>
+          <w:tcPr>
+            <w:tcW w:w="2387" w:type="dxa"/>
+            <w:tcBorders/>
+            <w:shd w:color="auto" w:fill="auto" w:val="clear"/>
+          </w:tcPr>
+          <w:p>
+            <w:pPr>
+              <w:pStyle w:val="Heading1"/>
+              <w:spacing w:before="0" w:after="0"/>
+              <w:rPr>
+                <w:lang w:val="en-AU"/>
               </w:rPr>
             </w:pPr>
             <w:r>
               <w:rPr>
                 <w:sz w:val="24"/>
-              </w:rPr>
-              <w:t>X</w:t>
-            </w:r>
-          </w:p>
-        </w:tc>
-        <w:tc>
-          <w:tcPr>
-            <w:tcW w:w="2467" w:type="dxa"/>
-            <w:shd w:val="clear" w:color="auto" w:fill="auto"/>
-          </w:tcPr>
-          <w:p>
-            <w:pPr>
-              <w:pStyle w:val="Heading1"/>
-              <w:spacing w:before="0"/>
-              <w:rPr>
-                <w:sz w:val="24"/>
-              </w:rPr>
-            </w:pPr>
-            <w:r>
-              <w:rPr>
-                <w:sz w:val="24"/>
+                <w:lang w:val="en-AU"/>
               </w:rPr>
               <w:t>Basic Land</w:t>
             </w:r>
@@ -207,46 +239,47 @@
         </w:tc>
       </w:tr>
       <w:tr>
-        <w:tc>
-          <w:tcPr>
-            <w:tcW w:w="476" w:type="dxa"/>
-            <w:shd w:val="clear" w:color="auto" w:fill="auto"/>
+        <w:trPr/>
+        <w:tc>
+          <w:tcPr>
+            <w:tcW w:w="555" w:type="dxa"/>
+            <w:tcBorders/>
+            <w:shd w:color="auto" w:fill="auto" w:val="clear"/>
           </w:tcPr>
           <w:p>
             <w:pPr>
               <w:pStyle w:val="NoSpacing"/>
-              <w:jc w:val="right"/>
+              <w:jc w:val="left"/>
+              <w:rPr>
+                <w:lang w:val="en-AU"/>
+              </w:rPr>
+            </w:pPr>
+            <w:r>
               <w:rPr>
                 <w:sz w:val="20"/>
-                <w:lang w:val="en-US"/>
+                <w:lang w:val="en-AU"/>
+              </w:rPr>
+              <w:t>X</w:t>
+            </w:r>
+          </w:p>
+        </w:tc>
+        <w:tc>
+          <w:tcPr>
+            <w:tcW w:w="2387" w:type="dxa"/>
+            <w:tcBorders/>
+            <w:shd w:color="auto" w:fill="auto" w:val="clear"/>
+          </w:tcPr>
+          <w:p>
+            <w:pPr>
+              <w:pStyle w:val="NoSpacing"/>
+              <w:rPr>
+                <w:lang w:val="en-AU"/>
               </w:rPr>
             </w:pPr>
             <w:r>
               <w:rPr>
                 <w:sz w:val="20"/>
-                <w:lang w:val="en-US"/>
-              </w:rPr>
-              <w:t>X</w:t>
-            </w:r>
-          </w:p>
-        </w:tc>
-        <w:tc>
-          <w:tcPr>
-            <w:tcW w:w="2467" w:type="dxa"/>
-            <w:shd w:val="clear" w:color="auto" w:fill="auto"/>
-          </w:tcPr>
-          <w:p>
-            <w:pPr>
-              <w:pStyle w:val="NoSpacing"/>
-              <w:rPr>
-                <w:sz w:val="20"/>
-                <w:lang w:val="en-US"/>
-              </w:rPr>
-            </w:pPr>
-            <w:r>
-              <w:rPr>
-                <w:sz w:val="20"/>
-                <w:lang w:val="en-US"/>
+                <w:lang w:val="en-AU"/>
               </w:rPr>
               <w:t>&lt;Land&gt;</w:t>
             </w:r>
@@ -256,36 +289,56 @@
     </w:tbl>
     <w:p>
       <w:pPr>
-        <w:rPr>
-          <w:sz w:val="20"/>
+        <w:pStyle w:val="Normal"/>
+        <w:rPr>
+          <w:sz w:val="20"/>
+          <w:lang w:val="en-AU"/>
         </w:rPr>
       </w:pPr>
+      <w:r>
+        <w:rPr>
+          <w:sz w:val="20"/>
+          <w:lang w:val="en-AU"/>
+        </w:rPr>
+      </w:r>
     </w:p>
     <w:tbl>
       <w:tblPr>
         <w:tblW w:w="2943" w:type="dxa"/>
-        <w:tblLook w:val="01E0" w:firstRow="1" w:lastRow="1" w:firstColumn="1" w:lastColumn="1" w:noHBand="0" w:noVBand="0"/>
+        <w:jc w:val="left"/>
+        <w:tblInd w:w="0" w:type="dxa"/>
+        <w:tblLayout w:type="fixed"/>
+        <w:tblCellMar>
+          <w:top w:w="0" w:type="dxa"/>
+          <w:left w:w="108" w:type="dxa"/>
+          <w:bottom w:w="0" w:type="dxa"/>
+          <w:right w:w="108" w:type="dxa"/>
+        </w:tblCellMar>
+        <w:tblLook w:firstRow="1" w:noVBand="0" w:lastRow="1" w:firstColumn="1" w:lastColumn="1" w:noHBand="0" w:val="01e0"/>
       </w:tblPr>
       <w:tblGrid>
         <w:gridCol w:w="2943"/>
       </w:tblGrid>
       <w:tr>
+        <w:trPr/>
         <w:tc>
           <w:tcPr>
             <w:tcW w:w="2943" w:type="dxa"/>
-            <w:shd w:val="clear" w:color="auto" w:fill="auto"/>
+            <w:tcBorders/>
+            <w:shd w:color="auto" w:fill="auto" w:val="clear"/>
           </w:tcPr>
           <w:p>
             <w:pPr>
               <w:pStyle w:val="Heading1"/>
-              <w:spacing w:before="0"/>
+              <w:spacing w:before="0" w:after="0"/>
+              <w:rPr>
+                <w:lang w:val="en-AU"/>
+              </w:rPr>
+            </w:pPr>
+            <w:r>
               <w:rPr>
                 <w:sz w:val="24"/>
-              </w:rPr>
-            </w:pPr>
-            <w:r>
-              <w:rPr>
-                <w:sz w:val="24"/>
+                <w:lang w:val="en-AU"/>
               </w:rPr>
               <w:t>Nonbasic Land</w:t>
             </w:r>
@@ -293,23 +346,24 @@
         </w:tc>
       </w:tr>
       <w:tr>
+        <w:trPr/>
         <w:tc>
           <w:tcPr>
             <w:tcW w:w="2943" w:type="dxa"/>
-            <w:shd w:val="clear" w:color="auto" w:fill="auto"/>
+            <w:tcBorders/>
+            <w:shd w:color="auto" w:fill="auto" w:val="clear"/>
           </w:tcPr>
           <w:p>
             <w:pPr>
               <w:pStyle w:val="NoSpacing"/>
               <w:rPr>
+                <w:lang w:val="en-AU"/>
+              </w:rPr>
+            </w:pPr>
+            <w:r>
+              <w:rPr>
                 <w:sz w:val="20"/>
-                <w:lang w:val="en-US"/>
-              </w:rPr>
-            </w:pPr>
-            <w:r>
-              <w:rPr>
-                <w:sz w:val="20"/>
-                <w:lang w:val="en-US"/>
+                <w:lang w:val="en-AU"/>
               </w:rPr>
               <w:t>&lt;CARD_NAME&gt;</w:t>
             </w:r>
@@ -319,49 +373,78 @@
     </w:tbl>
     <w:p>
       <w:pPr>
-        <w:rPr>
-          <w:sz w:val="20"/>
+        <w:pStyle w:val="Normal"/>
+        <w:rPr>
+          <w:sz w:val="20"/>
+          <w:lang w:val="en-AU"/>
         </w:rPr>
       </w:pPr>
+      <w:r>
+        <w:rPr>
+          <w:sz w:val="20"/>
+          <w:lang w:val="en-AU"/>
+        </w:rPr>
+      </w:r>
     </w:p>
     <w:p>
       <w:pPr>
-        <w:rPr>
-          <w:sz w:val="20"/>
+        <w:pStyle w:val="Normal"/>
+        <w:spacing w:before="0" w:after="200"/>
+        <w:rPr>
+          <w:sz w:val="20"/>
+          <w:lang w:val="en-AU"/>
         </w:rPr>
       </w:pPr>
       <w:r>
-        <w:rPr>
-          <w:sz w:val="20"/>
-        </w:rPr>
         <w:br w:type="column"/>
+      </w:r>
+      <w:r>
+        <w:rPr>
+          <w:sz w:val="20"/>
+          <w:lang w:val="en-AU"/>
+        </w:rPr>
       </w:r>
     </w:p>
     <w:tbl>
       <w:tblPr>
         <w:tblW w:w="2943" w:type="dxa"/>
-        <w:tblLook w:val="01E0" w:firstRow="1" w:lastRow="1" w:firstColumn="1" w:lastColumn="1" w:noHBand="0" w:noVBand="0"/>
+        <w:jc w:val="left"/>
+        <w:tblInd w:w="0" w:type="dxa"/>
+        <w:tblLayout w:type="fixed"/>
+        <w:tblCellMar>
+          <w:top w:w="0" w:type="dxa"/>
+          <w:left w:w="108" w:type="dxa"/>
+          <w:bottom w:w="0" w:type="dxa"/>
+          <w:right w:w="108" w:type="dxa"/>
+        </w:tblCellMar>
+        <w:tblLook w:firstRow="1" w:noVBand="0" w:lastRow="1" w:firstColumn="1" w:lastColumn="1" w:noHBand="0" w:val="01e0"/>
       </w:tblPr>
       <w:tblGrid>
         <w:gridCol w:w="2943"/>
       </w:tblGrid>
       <w:tr>
+        <w:trPr/>
         <w:tc>
           <w:tcPr>
             <w:tcW w:w="2943" w:type="dxa"/>
-            <w:shd w:val="clear" w:color="auto" w:fill="auto"/>
+            <w:tcBorders/>
+            <w:shd w:color="auto" w:fill="auto" w:val="clear"/>
           </w:tcPr>
           <w:p>
             <w:pPr>
               <w:pStyle w:val="Heading1"/>
-              <w:spacing w:before="0"/>
+              <w:spacing w:before="0" w:after="0"/>
+              <w:rPr>
+                <w:lang w:val="en-AU"/>
+              </w:rPr>
+            </w:pPr>
+            <w:r>
+              <w:br w:type="column"/>
+            </w:r>
+            <w:r>
               <w:rPr>
                 <w:sz w:val="24"/>
-              </w:rPr>
-            </w:pPr>
-            <w:r>
-              <w:rPr>
-                <w:sz w:val="24"/>
+                <w:lang w:val="en-AU"/>
               </w:rPr>
               <w:t>creature</w:t>
             </w:r>
@@ -369,23 +452,24 @@
         </w:tc>
       </w:tr>
       <w:tr>
+        <w:trPr/>
         <w:tc>
           <w:tcPr>
             <w:tcW w:w="2943" w:type="dxa"/>
-            <w:shd w:val="clear" w:color="auto" w:fill="auto"/>
+            <w:tcBorders/>
+            <w:shd w:color="auto" w:fill="auto" w:val="clear"/>
           </w:tcPr>
           <w:p>
             <w:pPr>
               <w:pStyle w:val="NoSpacing"/>
               <w:rPr>
+                <w:lang w:val="en-AU"/>
+              </w:rPr>
+            </w:pPr>
+            <w:r>
+              <w:rPr>
                 <w:sz w:val="20"/>
-                <w:lang w:val="en-US"/>
-              </w:rPr>
-            </w:pPr>
-            <w:r>
-              <w:rPr>
-                <w:sz w:val="20"/>
-                <w:lang w:val="en-US"/>
+                <w:lang w:val="en-AU"/>
               </w:rPr>
               <w:t>&lt;CARD_NAME&gt;</w:t>
             </w:r>
@@ -395,36 +479,56 @@
     </w:tbl>
     <w:p>
       <w:pPr>
-        <w:rPr>
-          <w:sz w:val="20"/>
+        <w:pStyle w:val="Normal"/>
+        <w:rPr>
+          <w:sz w:val="20"/>
+          <w:lang w:val="en-AU"/>
         </w:rPr>
       </w:pPr>
+      <w:r>
+        <w:rPr>
+          <w:sz w:val="20"/>
+          <w:lang w:val="en-AU"/>
+        </w:rPr>
+      </w:r>
     </w:p>
     <w:tbl>
       <w:tblPr>
         <w:tblW w:w="2943" w:type="dxa"/>
-        <w:tblLook w:val="01E0" w:firstRow="1" w:lastRow="1" w:firstColumn="1" w:lastColumn="1" w:noHBand="0" w:noVBand="0"/>
+        <w:jc w:val="left"/>
+        <w:tblInd w:w="0" w:type="dxa"/>
+        <w:tblLayout w:type="fixed"/>
+        <w:tblCellMar>
+          <w:top w:w="0" w:type="dxa"/>
+          <w:left w:w="108" w:type="dxa"/>
+          <w:bottom w:w="0" w:type="dxa"/>
+          <w:right w:w="108" w:type="dxa"/>
+        </w:tblCellMar>
+        <w:tblLook w:firstRow="1" w:noVBand="0" w:lastRow="1" w:firstColumn="1" w:lastColumn="1" w:noHBand="0" w:val="01e0"/>
       </w:tblPr>
       <w:tblGrid>
         <w:gridCol w:w="2943"/>
       </w:tblGrid>
       <w:tr>
+        <w:trPr/>
         <w:tc>
           <w:tcPr>
             <w:tcW w:w="2943" w:type="dxa"/>
-            <w:shd w:val="clear" w:color="auto" w:fill="auto"/>
+            <w:tcBorders/>
+            <w:shd w:color="auto" w:fill="auto" w:val="clear"/>
           </w:tcPr>
           <w:p>
             <w:pPr>
               <w:pStyle w:val="Heading1"/>
-              <w:spacing w:before="0"/>
+              <w:spacing w:before="0" w:after="0"/>
+              <w:rPr>
+                <w:lang w:val="en-AU"/>
+              </w:rPr>
+            </w:pPr>
+            <w:r>
               <w:rPr>
                 <w:sz w:val="24"/>
-              </w:rPr>
-            </w:pPr>
-            <w:r>
-              <w:rPr>
-                <w:sz w:val="24"/>
+                <w:lang w:val="en-AU"/>
               </w:rPr>
               <w:t>instant</w:t>
             </w:r>
@@ -432,23 +536,24 @@
         </w:tc>
       </w:tr>
       <w:tr>
+        <w:trPr/>
         <w:tc>
           <w:tcPr>
             <w:tcW w:w="2943" w:type="dxa"/>
-            <w:shd w:val="clear" w:color="auto" w:fill="auto"/>
+            <w:tcBorders/>
+            <w:shd w:color="auto" w:fill="auto" w:val="clear"/>
           </w:tcPr>
           <w:p>
             <w:pPr>
               <w:pStyle w:val="NoSpacing"/>
               <w:rPr>
+                <w:lang w:val="en-AU"/>
+              </w:rPr>
+            </w:pPr>
+            <w:r>
+              <w:rPr>
                 <w:sz w:val="20"/>
-                <w:lang w:val="en-US"/>
-              </w:rPr>
-            </w:pPr>
-            <w:r>
-              <w:rPr>
-                <w:sz w:val="20"/>
-                <w:lang w:val="en-US"/>
+                <w:lang w:val="en-AU"/>
               </w:rPr>
               <w:t>&lt;CARD_NAME&gt;</w:t>
             </w:r>
@@ -458,49 +563,78 @@
     </w:tbl>
     <w:p>
       <w:pPr>
-        <w:rPr>
-          <w:sz w:val="20"/>
+        <w:pStyle w:val="Normal"/>
+        <w:rPr>
+          <w:sz w:val="20"/>
+          <w:lang w:val="en-AU"/>
         </w:rPr>
       </w:pPr>
+      <w:r>
+        <w:rPr>
+          <w:sz w:val="20"/>
+          <w:lang w:val="en-AU"/>
+        </w:rPr>
+      </w:r>
     </w:p>
     <w:p>
       <w:pPr>
-        <w:rPr>
-          <w:sz w:val="20"/>
+        <w:pStyle w:val="Normal"/>
+        <w:spacing w:before="0" w:after="200"/>
+        <w:rPr>
+          <w:sz w:val="20"/>
+          <w:lang w:val="en-AU"/>
         </w:rPr>
       </w:pPr>
       <w:r>
-        <w:rPr>
-          <w:sz w:val="20"/>
-        </w:rPr>
         <w:br w:type="column"/>
+      </w:r>
+      <w:r>
+        <w:rPr>
+          <w:sz w:val="20"/>
+          <w:lang w:val="en-AU"/>
+        </w:rPr>
       </w:r>
     </w:p>
     <w:tbl>
       <w:tblPr>
         <w:tblW w:w="2943" w:type="dxa"/>
-        <w:tblLook w:val="01E0" w:firstRow="1" w:lastRow="1" w:firstColumn="1" w:lastColumn="1" w:noHBand="0" w:noVBand="0"/>
+        <w:jc w:val="left"/>
+        <w:tblInd w:w="0" w:type="dxa"/>
+        <w:tblLayout w:type="fixed"/>
+        <w:tblCellMar>
+          <w:top w:w="0" w:type="dxa"/>
+          <w:left w:w="108" w:type="dxa"/>
+          <w:bottom w:w="0" w:type="dxa"/>
+          <w:right w:w="108" w:type="dxa"/>
+        </w:tblCellMar>
+        <w:tblLook w:firstRow="1" w:noVBand="0" w:lastRow="1" w:firstColumn="1" w:lastColumn="1" w:noHBand="0" w:val="01e0"/>
       </w:tblPr>
       <w:tblGrid>
         <w:gridCol w:w="2943"/>
       </w:tblGrid>
       <w:tr>
+        <w:trPr/>
         <w:tc>
           <w:tcPr>
             <w:tcW w:w="2943" w:type="dxa"/>
-            <w:shd w:val="clear" w:color="auto" w:fill="auto"/>
+            <w:tcBorders/>
+            <w:shd w:color="auto" w:fill="auto" w:val="clear"/>
           </w:tcPr>
           <w:p>
             <w:pPr>
               <w:pStyle w:val="Heading1"/>
-              <w:spacing w:before="0"/>
+              <w:spacing w:before="0" w:after="0"/>
+              <w:rPr>
+                <w:lang w:val="en-AU"/>
+              </w:rPr>
+            </w:pPr>
+            <w:r>
+              <w:br w:type="column"/>
+            </w:r>
+            <w:r>
               <w:rPr>
                 <w:sz w:val="24"/>
-              </w:rPr>
-            </w:pPr>
-            <w:r>
-              <w:rPr>
-                <w:sz w:val="24"/>
+                <w:lang w:val="en-AU"/>
               </w:rPr>
               <w:t>sorcery</w:t>
             </w:r>
@@ -508,23 +642,24 @@
         </w:tc>
       </w:tr>
       <w:tr>
+        <w:trPr/>
         <w:tc>
           <w:tcPr>
             <w:tcW w:w="2943" w:type="dxa"/>
-            <w:shd w:val="clear" w:color="auto" w:fill="auto"/>
+            <w:tcBorders/>
+            <w:shd w:color="auto" w:fill="auto" w:val="clear"/>
           </w:tcPr>
           <w:p>
             <w:pPr>
               <w:pStyle w:val="NoSpacing"/>
               <w:rPr>
+                <w:lang w:val="en-AU"/>
+              </w:rPr>
+            </w:pPr>
+            <w:r>
+              <w:rPr>
                 <w:sz w:val="20"/>
-                <w:lang w:val="en-US"/>
-              </w:rPr>
-            </w:pPr>
-            <w:r>
-              <w:rPr>
-                <w:sz w:val="20"/>
-                <w:lang w:val="en-US"/>
+                <w:lang w:val="en-AU"/>
               </w:rPr>
               <w:t>&lt;CARD_NAME</w:t>
             </w:r>
@@ -534,36 +669,56 @@
     </w:tbl>
     <w:p>
       <w:pPr>
-        <w:rPr>
-          <w:sz w:val="20"/>
+        <w:pStyle w:val="Normal"/>
+        <w:rPr>
+          <w:sz w:val="20"/>
+          <w:lang w:val="en-AU"/>
         </w:rPr>
       </w:pPr>
+      <w:r>
+        <w:rPr>
+          <w:sz w:val="20"/>
+          <w:lang w:val="en-AU"/>
+        </w:rPr>
+      </w:r>
     </w:p>
     <w:tbl>
       <w:tblPr>
         <w:tblW w:w="2942" w:type="dxa"/>
-        <w:tblLook w:val="01E0" w:firstRow="1" w:lastRow="1" w:firstColumn="1" w:lastColumn="1" w:noHBand="0" w:noVBand="0"/>
+        <w:jc w:val="left"/>
+        <w:tblInd w:w="0" w:type="dxa"/>
+        <w:tblLayout w:type="fixed"/>
+        <w:tblCellMar>
+          <w:top w:w="0" w:type="dxa"/>
+          <w:left w:w="108" w:type="dxa"/>
+          <w:bottom w:w="0" w:type="dxa"/>
+          <w:right w:w="108" w:type="dxa"/>
+        </w:tblCellMar>
+        <w:tblLook w:firstRow="1" w:noVBand="0" w:lastRow="1" w:firstColumn="1" w:lastColumn="1" w:noHBand="0" w:val="01e0"/>
       </w:tblPr>
       <w:tblGrid>
         <w:gridCol w:w="2942"/>
       </w:tblGrid>
       <w:tr>
+        <w:trPr/>
         <w:tc>
           <w:tcPr>
             <w:tcW w:w="2942" w:type="dxa"/>
-            <w:shd w:val="clear" w:color="auto" w:fill="auto"/>
+            <w:tcBorders/>
+            <w:shd w:color="auto" w:fill="auto" w:val="clear"/>
           </w:tcPr>
           <w:p>
             <w:pPr>
               <w:pStyle w:val="Heading1"/>
-              <w:spacing w:before="0"/>
+              <w:spacing w:before="0" w:after="0"/>
+              <w:rPr>
+                <w:lang w:val="en-AU"/>
+              </w:rPr>
+            </w:pPr>
+            <w:r>
               <w:rPr>
                 <w:sz w:val="24"/>
-              </w:rPr>
-            </w:pPr>
-            <w:r>
-              <w:rPr>
-                <w:sz w:val="24"/>
+                <w:lang w:val="en-AU"/>
               </w:rPr>
               <w:t>artifact</w:t>
             </w:r>
@@ -571,23 +726,24 @@
         </w:tc>
       </w:tr>
       <w:tr>
+        <w:trPr/>
         <w:tc>
           <w:tcPr>
             <w:tcW w:w="2942" w:type="dxa"/>
-            <w:shd w:val="clear" w:color="auto" w:fill="auto"/>
+            <w:tcBorders/>
+            <w:shd w:color="auto" w:fill="auto" w:val="clear"/>
           </w:tcPr>
           <w:p>
             <w:pPr>
               <w:pStyle w:val="NoSpacing"/>
               <w:rPr>
+                <w:lang w:val="en-AU"/>
+              </w:rPr>
+            </w:pPr>
+            <w:r>
+              <w:rPr>
                 <w:sz w:val="20"/>
-                <w:lang w:val="en-US"/>
-              </w:rPr>
-            </w:pPr>
-            <w:r>
-              <w:rPr>
-                <w:sz w:val="20"/>
-                <w:lang w:val="en-US"/>
+                <w:lang w:val="en-AU"/>
               </w:rPr>
               <w:t>&lt;CARD_NAME</w:t>
             </w:r>
@@ -597,36 +753,56 @@
     </w:tbl>
     <w:p>
       <w:pPr>
-        <w:rPr>
-          <w:sz w:val="20"/>
+        <w:pStyle w:val="Normal"/>
+        <w:rPr>
+          <w:sz w:val="20"/>
+          <w:lang w:val="en-AU"/>
         </w:rPr>
       </w:pPr>
+      <w:r>
+        <w:rPr>
+          <w:sz w:val="20"/>
+          <w:lang w:val="en-AU"/>
+        </w:rPr>
+      </w:r>
     </w:p>
     <w:tbl>
       <w:tblPr>
         <w:tblW w:w="2942" w:type="dxa"/>
-        <w:tblLook w:val="01E0" w:firstRow="1" w:lastRow="1" w:firstColumn="1" w:lastColumn="1" w:noHBand="0" w:noVBand="0"/>
+        <w:jc w:val="left"/>
+        <w:tblInd w:w="0" w:type="dxa"/>
+        <w:tblLayout w:type="fixed"/>
+        <w:tblCellMar>
+          <w:top w:w="0" w:type="dxa"/>
+          <w:left w:w="108" w:type="dxa"/>
+          <w:bottom w:w="0" w:type="dxa"/>
+          <w:right w:w="108" w:type="dxa"/>
+        </w:tblCellMar>
+        <w:tblLook w:firstRow="1" w:noVBand="0" w:lastRow="1" w:firstColumn="1" w:lastColumn="1" w:noHBand="0" w:val="01e0"/>
       </w:tblPr>
       <w:tblGrid>
         <w:gridCol w:w="2942"/>
       </w:tblGrid>
       <w:tr>
+        <w:trPr/>
         <w:tc>
           <w:tcPr>
             <w:tcW w:w="2942" w:type="dxa"/>
-            <w:shd w:val="clear" w:color="auto" w:fill="auto"/>
+            <w:tcBorders/>
+            <w:shd w:color="auto" w:fill="auto" w:val="clear"/>
           </w:tcPr>
           <w:p>
             <w:pPr>
               <w:pStyle w:val="Heading1"/>
-              <w:spacing w:before="0"/>
+              <w:spacing w:before="0" w:after="0"/>
+              <w:rPr>
+                <w:lang w:val="en-AU"/>
+              </w:rPr>
+            </w:pPr>
+            <w:r>
               <w:rPr>
                 <w:sz w:val="24"/>
-              </w:rPr>
-            </w:pPr>
-            <w:r>
-              <w:rPr>
-                <w:sz w:val="24"/>
+                <w:lang w:val="en-AU"/>
               </w:rPr>
               <w:t>enchantment</w:t>
             </w:r>
@@ -634,23 +810,24 @@
         </w:tc>
       </w:tr>
       <w:tr>
+        <w:trPr/>
         <w:tc>
           <w:tcPr>
             <w:tcW w:w="2942" w:type="dxa"/>
-            <w:shd w:val="clear" w:color="auto" w:fill="auto"/>
+            <w:tcBorders/>
+            <w:shd w:color="auto" w:fill="auto" w:val="clear"/>
           </w:tcPr>
           <w:p>
             <w:pPr>
               <w:pStyle w:val="NoSpacing"/>
               <w:rPr>
+                <w:lang w:val="en-AU"/>
+              </w:rPr>
+            </w:pPr>
+            <w:r>
+              <w:rPr>
                 <w:sz w:val="20"/>
-                <w:lang w:val="en-US"/>
-              </w:rPr>
-            </w:pPr>
-            <w:r>
-              <w:rPr>
-                <w:sz w:val="20"/>
-                <w:lang w:val="en-US"/>
+                <w:lang w:val="en-AU"/>
               </w:rPr>
               <w:t>&lt;CARD_NAME&gt;</w:t>
             </w:r>
@@ -660,62 +837,81 @@
     </w:tbl>
     <w:p>
       <w:pPr>
-        <w:rPr>
-          <w:sz w:val="20"/>
+        <w:pStyle w:val="Normal"/>
+        <w:rPr>
+          <w:sz w:val="20"/>
+          <w:lang w:val="en-AU"/>
         </w:rPr>
       </w:pPr>
+      <w:r>
+        <w:rPr>
+          <w:sz w:val="20"/>
+          <w:lang w:val="en-AU"/>
+        </w:rPr>
+      </w:r>
     </w:p>
     <w:tbl>
       <w:tblPr>
         <w:tblW w:w="2942" w:type="dxa"/>
-        <w:tblLook w:val="01E0" w:firstRow="1" w:lastRow="1" w:firstColumn="1" w:lastColumn="1" w:noHBand="0" w:noVBand="0"/>
+        <w:jc w:val="left"/>
+        <w:tblInd w:w="0" w:type="dxa"/>
+        <w:tblLayout w:type="fixed"/>
+        <w:tblCellMar>
+          <w:top w:w="0" w:type="dxa"/>
+          <w:left w:w="108" w:type="dxa"/>
+          <w:bottom w:w="0" w:type="dxa"/>
+          <w:right w:w="108" w:type="dxa"/>
+        </w:tblCellMar>
+        <w:tblLook w:firstRow="1" w:noVBand="0" w:lastRow="1" w:firstColumn="1" w:lastColumn="1" w:noHBand="0" w:val="01e0"/>
       </w:tblPr>
       <w:tblGrid>
         <w:gridCol w:w="2942"/>
       </w:tblGrid>
       <w:tr>
+        <w:trPr/>
         <w:tc>
           <w:tcPr>
             <w:tcW w:w="2942" w:type="dxa"/>
-            <w:shd w:val="clear" w:color="auto" w:fill="auto"/>
+            <w:tcBorders/>
+            <w:shd w:color="auto" w:fill="auto" w:val="clear"/>
           </w:tcPr>
           <w:p>
             <w:pPr>
               <w:pStyle w:val="Heading1"/>
-              <w:spacing w:before="0"/>
+              <w:spacing w:before="0" w:after="0"/>
+              <w:rPr>
+                <w:lang w:val="en-AU"/>
+              </w:rPr>
+            </w:pPr>
+            <w:r>
               <w:rPr>
                 <w:sz w:val="24"/>
-              </w:rPr>
-            </w:pPr>
-            <w:proofErr w:type="spellStart"/>
-            <w:r>
-              <w:rPr>
-                <w:sz w:val="24"/>
+                <w:lang w:val="en-AU"/>
               </w:rPr>
               <w:t>planeswalker</w:t>
             </w:r>
-            <w:proofErr w:type="spellEnd"/>
           </w:p>
         </w:tc>
       </w:tr>
       <w:tr>
+        <w:trPr/>
         <w:tc>
           <w:tcPr>
             <w:tcW w:w="2942" w:type="dxa"/>
-            <w:shd w:val="clear" w:color="auto" w:fill="auto"/>
+            <w:tcBorders/>
+            <w:shd w:color="auto" w:fill="auto" w:val="clear"/>
           </w:tcPr>
           <w:p>
             <w:pPr>
               <w:pStyle w:val="NoSpacing"/>
               <w:rPr>
+                <w:lang w:val="en-AU"/>
+              </w:rPr>
+            </w:pPr>
+            <w:r>
+              <w:rPr>
                 <w:sz w:val="20"/>
-                <w:lang w:val="en-US"/>
-              </w:rPr>
-            </w:pPr>
-            <w:r>
-              <w:rPr>
-                <w:sz w:val="20"/>
-                <w:lang w:val="en-US"/>
+                <w:lang w:val="en-AU"/>
               </w:rPr>
               <w:t>&lt;CARD_NAME&gt;</w:t>
             </w:r>
@@ -725,28 +921,39 @@
     </w:tbl>
     <w:p>
       <w:pPr>
-        <w:rPr>
-          <w:sz w:val="20"/>
+        <w:pStyle w:val="Normal"/>
+        <w:spacing w:before="0" w:after="200"/>
+        <w:rPr>
+          <w:sz w:val="20"/>
+          <w:lang w:val="en-AU"/>
         </w:rPr>
       </w:pPr>
+      <w:r>
+        <w:rPr>
+          <w:sz w:val="20"/>
+          <w:lang w:val="en-AU"/>
+        </w:rPr>
+      </w:r>
     </w:p>
     <w:sectPr>
       <w:type w:val="continuous"/>
       <w:pgSz w:w="11906" w:h="16838"/>
-      <w:pgMar w:top="1440" w:right="1440" w:bottom="1440" w:left="1440" w:header="708" w:footer="708" w:gutter="0"/>
-      <w:cols w:num="3" w:space="709"/>
-      <w:docGrid w:linePitch="360"/>
+      <w:pgMar w:left="1440" w:right="1440" w:gutter="0" w:header="0" w:top="1440" w:footer="0" w:bottom="1440"/>
+      <w:cols w:num="3" w:space="708" w:equalWidth="true" w:sep="false"/>
+      <w:formProt w:val="false"/>
+      <w:textDirection w:val="lrTb"/>
+      <w:docGrid w:type="default" w:linePitch="360" w:charSpace="4096"/>
     </w:sectPr>
   </w:body>
 </w:document>
 </file>
 
 <file path=word/styles.xml><?xml version="1.0" encoding="utf-8"?>
-<w:styles xmlns:mc="http://schemas.openxmlformats.org/markup-compatibility/2006" xmlns:r="http://schemas.openxmlformats.org/officeDocument/2006/relationships" xmlns:w="http://schemas.openxmlformats.org/wordprocessingml/2006/main" xmlns:w14="http://schemas.microsoft.com/office/word/2010/wordml" xmlns:w15="http://schemas.microsoft.com/office/word/2012/wordml" xmlns:w16cex="http://schemas.microsoft.com/office/word/2018/wordml/cex" xmlns:w16cid="http://schemas.microsoft.com/office/word/2016/wordml/cid" xmlns:w16="http://schemas.microsoft.com/office/word/2018/wordml" xmlns:w16sdtdh="http://schemas.microsoft.com/office/word/2020/wordml/sdtdatahash" xmlns:w16se="http://schemas.microsoft.com/office/word/2015/wordml/symex" mc:Ignorable="w14 w15 w16se w16cid w16 w16cex w16sdtdh">
+<w:styles xmlns:w="http://schemas.openxmlformats.org/wordprocessingml/2006/main" xmlns:w14="http://schemas.microsoft.com/office/word/2010/wordml" xmlns:mc="http://schemas.openxmlformats.org/markup-compatibility/2006" mc:Ignorable="w14">
   <w:docDefaults>
     <w:rPrDefault>
       <w:rPr>
-        <w:rFonts w:asciiTheme="minorHAnsi" w:eastAsiaTheme="minorHAnsi" w:hAnsiTheme="minorHAnsi" w:cstheme="minorBidi"/>
+        <w:rFonts w:ascii="Calibri" w:hAnsi="Calibri" w:eastAsia="Calibri" w:cs="" w:asciiTheme="minorHAnsi" w:cstheme="minorBidi" w:eastAsiaTheme="minorHAnsi" w:hAnsiTheme="minorHAnsi"/>
         <w:sz w:val="22"/>
         <w:szCs w:val="22"/>
         <w:lang w:val="en-AU" w:eastAsia="en-US" w:bidi="ar-SA"/>
@@ -754,21 +961,21 @@
     </w:rPrDefault>
     <w:pPrDefault>
       <w:pPr>
-        <w:spacing w:after="200" w:line="276" w:lineRule="auto"/>
+        <w:suppressAutoHyphens w:val="true"/>
       </w:pPr>
     </w:pPrDefault>
   </w:docDefaults>
   <w:latentStyles w:defLockedState="0" w:defUIPriority="99" w:defSemiHidden="0" w:defUnhideWhenUsed="0" w:defQFormat="0" w:count="376">
     <w:lsdException w:name="Normal" w:uiPriority="0" w:qFormat="1"/>
     <w:lsdException w:name="heading 1" w:uiPriority="9" w:qFormat="1"/>
-    <w:lsdException w:name="heading 2" w:semiHidden="1" w:uiPriority="9" w:unhideWhenUsed="1" w:qFormat="1"/>
-    <w:lsdException w:name="heading 3" w:semiHidden="1" w:uiPriority="9" w:unhideWhenUsed="1" w:qFormat="1"/>
-    <w:lsdException w:name="heading 4" w:semiHidden="1" w:uiPriority="9" w:unhideWhenUsed="1" w:qFormat="1"/>
-    <w:lsdException w:name="heading 5" w:semiHidden="1" w:uiPriority="9" w:unhideWhenUsed="1" w:qFormat="1"/>
-    <w:lsdException w:name="heading 6" w:semiHidden="1" w:uiPriority="9" w:unhideWhenUsed="1" w:qFormat="1"/>
-    <w:lsdException w:name="heading 7" w:semiHidden="1" w:uiPriority="9" w:unhideWhenUsed="1" w:qFormat="1"/>
-    <w:lsdException w:name="heading 8" w:semiHidden="1" w:uiPriority="9" w:unhideWhenUsed="1" w:qFormat="1"/>
-    <w:lsdException w:name="heading 9" w:semiHidden="1" w:uiPriority="9" w:unhideWhenUsed="1" w:qFormat="1"/>
+    <w:lsdException w:name="heading 2" w:uiPriority="9" w:semiHidden="1" w:unhideWhenUsed="1" w:qFormat="1"/>
+    <w:lsdException w:name="heading 3" w:uiPriority="9" w:semiHidden="1" w:unhideWhenUsed="1" w:qFormat="1"/>
+    <w:lsdException w:name="heading 4" w:uiPriority="9" w:semiHidden="1" w:unhideWhenUsed="1" w:qFormat="1"/>
+    <w:lsdException w:name="heading 5" w:uiPriority="9" w:semiHidden="1" w:unhideWhenUsed="1" w:qFormat="1"/>
+    <w:lsdException w:name="heading 6" w:uiPriority="9" w:semiHidden="1" w:unhideWhenUsed="1" w:qFormat="1"/>
+    <w:lsdException w:name="heading 7" w:uiPriority="9" w:semiHidden="1" w:unhideWhenUsed="1" w:qFormat="1"/>
+    <w:lsdException w:name="heading 8" w:uiPriority="9" w:semiHidden="1" w:unhideWhenUsed="1" w:qFormat="1"/>
+    <w:lsdException w:name="heading 9" w:uiPriority="9" w:semiHidden="1" w:unhideWhenUsed="1" w:qFormat="1"/>
     <w:lsdException w:name="index 1" w:semiHidden="1" w:unhideWhenUsed="1"/>
     <w:lsdException w:name="index 2" w:semiHidden="1" w:unhideWhenUsed="1"/>
     <w:lsdException w:name="index 3" w:semiHidden="1" w:unhideWhenUsed="1"/>
@@ -778,22 +985,22 @@
     <w:lsdException w:name="index 7" w:semiHidden="1" w:unhideWhenUsed="1"/>
     <w:lsdException w:name="index 8" w:semiHidden="1" w:unhideWhenUsed="1"/>
     <w:lsdException w:name="index 9" w:semiHidden="1" w:unhideWhenUsed="1"/>
-    <w:lsdException w:name="toc 1" w:semiHidden="1" w:uiPriority="39" w:unhideWhenUsed="1"/>
-    <w:lsdException w:name="toc 2" w:semiHidden="1" w:uiPriority="39" w:unhideWhenUsed="1"/>
-    <w:lsdException w:name="toc 3" w:semiHidden="1" w:uiPriority="39" w:unhideWhenUsed="1"/>
-    <w:lsdException w:name="toc 4" w:semiHidden="1" w:uiPriority="39" w:unhideWhenUsed="1"/>
-    <w:lsdException w:name="toc 5" w:semiHidden="1" w:uiPriority="39" w:unhideWhenUsed="1"/>
-    <w:lsdException w:name="toc 6" w:semiHidden="1" w:uiPriority="39" w:unhideWhenUsed="1"/>
-    <w:lsdException w:name="toc 7" w:semiHidden="1" w:uiPriority="39" w:unhideWhenUsed="1"/>
-    <w:lsdException w:name="toc 8" w:semiHidden="1" w:uiPriority="39" w:unhideWhenUsed="1"/>
-    <w:lsdException w:name="toc 9" w:semiHidden="1" w:uiPriority="39" w:unhideWhenUsed="1"/>
+    <w:lsdException w:name="toc 1" w:uiPriority="39" w:semiHidden="1" w:unhideWhenUsed="1"/>
+    <w:lsdException w:name="toc 2" w:uiPriority="39" w:semiHidden="1" w:unhideWhenUsed="1"/>
+    <w:lsdException w:name="toc 3" w:uiPriority="39" w:semiHidden="1" w:unhideWhenUsed="1"/>
+    <w:lsdException w:name="toc 4" w:uiPriority="39" w:semiHidden="1" w:unhideWhenUsed="1"/>
+    <w:lsdException w:name="toc 5" w:uiPriority="39" w:semiHidden="1" w:unhideWhenUsed="1"/>
+    <w:lsdException w:name="toc 6" w:uiPriority="39" w:semiHidden="1" w:unhideWhenUsed="1"/>
+    <w:lsdException w:name="toc 7" w:uiPriority="39" w:semiHidden="1" w:unhideWhenUsed="1"/>
+    <w:lsdException w:name="toc 8" w:uiPriority="39" w:semiHidden="1" w:unhideWhenUsed="1"/>
+    <w:lsdException w:name="toc 9" w:uiPriority="39" w:semiHidden="1" w:unhideWhenUsed="1"/>
     <w:lsdException w:name="Normal Indent" w:semiHidden="1" w:unhideWhenUsed="1"/>
     <w:lsdException w:name="footnote text" w:semiHidden="1" w:unhideWhenUsed="1"/>
     <w:lsdException w:name="annotation text" w:semiHidden="1" w:unhideWhenUsed="1"/>
     <w:lsdException w:name="header" w:semiHidden="1" w:unhideWhenUsed="1"/>
     <w:lsdException w:name="footer" w:semiHidden="1" w:unhideWhenUsed="1"/>
     <w:lsdException w:name="index heading" w:semiHidden="1" w:unhideWhenUsed="1"/>
-    <w:lsdException w:name="caption" w:semiHidden="1" w:uiPriority="35" w:unhideWhenUsed="1" w:qFormat="1"/>
+    <w:lsdException w:name="caption" w:uiPriority="35" w:semiHidden="1" w:unhideWhenUsed="1" w:qFormat="1"/>
     <w:lsdException w:name="table of figures" w:semiHidden="1" w:unhideWhenUsed="1"/>
     <w:lsdException w:name="envelope address" w:semiHidden="1" w:unhideWhenUsed="1"/>
     <w:lsdException w:name="envelope return" w:semiHidden="1" w:unhideWhenUsed="1"/>
@@ -824,7 +1031,7 @@
     <w:lsdException w:name="Title" w:uiPriority="10" w:qFormat="1"/>
     <w:lsdException w:name="Closing" w:semiHidden="1" w:unhideWhenUsed="1"/>
     <w:lsdException w:name="Signature" w:semiHidden="1" w:unhideWhenUsed="1"/>
-    <w:lsdException w:name="Default Paragraph Font" w:semiHidden="1" w:uiPriority="1" w:unhideWhenUsed="1"/>
+    <w:lsdException w:name="Default Paragraph Font" w:uiPriority="1" w:semiHidden="1" w:unhideWhenUsed="1"/>
     <w:lsdException w:name="Body Text" w:semiHidden="1" w:unhideWhenUsed="1"/>
     <w:lsdException w:name="Body Text Indent" w:semiHidden="1" w:unhideWhenUsed="1"/>
     <w:lsdException w:name="List Continue" w:semiHidden="1" w:unhideWhenUsed="1"/>
@@ -1024,8 +1231,8 @@
     <w:lsdException w:name="Subtle Reference" w:uiPriority="31" w:qFormat="1"/>
     <w:lsdException w:name="Intense Reference" w:uiPriority="32" w:qFormat="1"/>
     <w:lsdException w:name="Book Title" w:uiPriority="33" w:qFormat="1"/>
-    <w:lsdException w:name="Bibliography" w:semiHidden="1" w:uiPriority="37" w:unhideWhenUsed="1"/>
-    <w:lsdException w:name="TOC Heading" w:semiHidden="1" w:uiPriority="39" w:unhideWhenUsed="1" w:qFormat="1"/>
+    <w:lsdException w:name="Bibliography" w:uiPriority="37" w:semiHidden="1" w:unhideWhenUsed="1"/>
+    <w:lsdException w:name="TOC Heading" w:uiPriority="39" w:semiHidden="1" w:unhideWhenUsed="1" w:qFormat="1"/>
     <w:lsdException w:name="Plain Table 1" w:uiPriority="41"/>
     <w:lsdException w:name="Plain Table 2" w:uiPriority="42"/>
     <w:lsdException w:name="Plain Table 3" w:uiPriority="43"/>
@@ -1136,113 +1343,196 @@
     <w:lsdException w:name="Unresolved Mention" w:semiHidden="1" w:unhideWhenUsed="1"/>
     <w:lsdException w:name="Smart Link" w:semiHidden="1" w:unhideWhenUsed="1"/>
   </w:latentStyles>
-  <w:style w:type="paragraph" w:default="1" w:styleId="Normal">
+  <w:style w:type="paragraph" w:styleId="Normal" w:default="1">
     <w:name w:val="Normal"/>
     <w:qFormat/>
-    <w:rsid w:val="00480E9B"/>
+    <w:rsid w:val="00480e9b"/>
+    <w:pPr>
+      <w:widowControl/>
+      <w:bidi w:val="0"/>
+      <w:spacing w:lineRule="auto" w:line="276" w:before="0" w:after="200"/>
+      <w:jc w:val="left"/>
+    </w:pPr>
+    <w:rPr>
+      <w:rFonts w:ascii="Calibri" w:hAnsi="Calibri" w:eastAsia="Calibri" w:cs="" w:asciiTheme="minorHAnsi" w:cstheme="minorBidi" w:eastAsiaTheme="minorHAnsi" w:hAnsiTheme="minorHAnsi"/>
+      <w:color w:val="auto"/>
+      <w:kern w:val="0"/>
+      <w:sz w:val="22"/>
+      <w:szCs w:val="22"/>
+      <w:lang w:val="en-AU" w:eastAsia="en-US" w:bidi="ar-SA"/>
+    </w:rPr>
   </w:style>
   <w:style w:type="paragraph" w:styleId="Heading1">
-    <w:name w:val="heading 1"/>
+    <w:name w:val="Heading 1"/>
     <w:basedOn w:val="Normal"/>
     <w:next w:val="Normal"/>
     <w:link w:val="Heading1Char"/>
     <w:uiPriority w:val="9"/>
     <w:qFormat/>
-    <w:rsid w:val="00D50E27"/>
+    <w:rsid w:val="00d50e27"/>
     <w:pPr>
-      <w:keepNext/>
+      <w:keepNext w:val="true"/>
       <w:keepLines/>
       <w:spacing w:before="480" w:after="0"/>
       <w:outlineLvl w:val="0"/>
     </w:pPr>
     <w:rPr>
-      <w:rFonts w:asciiTheme="majorHAnsi" w:eastAsiaTheme="majorEastAsia" w:hAnsiTheme="majorHAnsi" w:cstheme="majorBidi"/>
+      <w:rFonts w:ascii="Cambria" w:hAnsi="Cambria" w:eastAsia="" w:cs="" w:asciiTheme="majorHAnsi" w:cstheme="majorBidi" w:eastAsiaTheme="majorEastAsia" w:hAnsiTheme="majorHAnsi"/>
       <w:b/>
       <w:bCs/>
-      <w:color w:val="365F91" w:themeColor="accent1" w:themeShade="BF"/>
+      <w:color w:themeColor="accent1" w:themeShade="bf" w:val="365F91"/>
       <w:sz w:val="28"/>
       <w:szCs w:val="28"/>
     </w:rPr>
   </w:style>
   <w:style w:type="paragraph" w:styleId="Heading2">
-    <w:name w:val="heading 2"/>
+    <w:name w:val="Heading 2"/>
     <w:basedOn w:val="Normal"/>
     <w:next w:val="Normal"/>
     <w:link w:val="Heading2Char"/>
     <w:uiPriority w:val="9"/>
     <w:unhideWhenUsed/>
     <w:qFormat/>
-    <w:rsid w:val="00D50E27"/>
+    <w:rsid w:val="00d50e27"/>
     <w:pPr>
-      <w:keepNext/>
+      <w:keepNext w:val="true"/>
       <w:keepLines/>
       <w:spacing w:before="200" w:after="0"/>
       <w:outlineLvl w:val="1"/>
     </w:pPr>
     <w:rPr>
-      <w:rFonts w:asciiTheme="majorHAnsi" w:eastAsiaTheme="majorEastAsia" w:hAnsiTheme="majorHAnsi" w:cstheme="majorBidi"/>
+      <w:rFonts w:ascii="Cambria" w:hAnsi="Cambria" w:eastAsia="" w:cs="" w:asciiTheme="majorHAnsi" w:cstheme="majorBidi" w:eastAsiaTheme="majorEastAsia" w:hAnsiTheme="majorHAnsi"/>
       <w:b/>
       <w:bCs/>
-      <w:color w:val="4F81BD" w:themeColor="accent1"/>
+      <w:color w:themeColor="accent1" w:val="4F81BD"/>
       <w:sz w:val="26"/>
       <w:szCs w:val="26"/>
     </w:rPr>
   </w:style>
-  <w:style w:type="character" w:default="1" w:styleId="DefaultParagraphFont">
+  <w:style w:type="character" w:styleId="DefaultParagraphFont" w:default="1">
     <w:name w:val="Default Paragraph Font"/>
     <w:uiPriority w:val="1"/>
     <w:semiHidden/>
     <w:unhideWhenUsed/>
+    <w:qFormat/>
+    <w:rPr/>
   </w:style>
-  <w:style w:type="table" w:default="1" w:styleId="TableNormal">
-    <w:name w:val="Normal Table"/>
-    <w:uiPriority w:val="99"/>
-    <w:semiHidden/>
-    <w:unhideWhenUsed/>
-    <w:tblPr>
-      <w:tblInd w:w="0" w:type="dxa"/>
-      <w:tblCellMar>
-        <w:top w:w="0" w:type="dxa"/>
-        <w:left w:w="108" w:type="dxa"/>
-        <w:bottom w:w="0" w:type="dxa"/>
-        <w:right w:w="108" w:type="dxa"/>
-      </w:tblCellMar>
-    </w:tblPr>
-  </w:style>
-  <w:style w:type="numbering" w:default="1" w:styleId="NoList">
-    <w:name w:val="No List"/>
-    <w:uiPriority w:val="99"/>
-    <w:semiHidden/>
-    <w:unhideWhenUsed/>
-  </w:style>
-  <w:style w:type="character" w:customStyle="1" w:styleId="Heading1Char">
+  <w:style w:type="character" w:styleId="Heading1Char" w:customStyle="1">
     <w:name w:val="Heading 1 Char"/>
     <w:basedOn w:val="DefaultParagraphFont"/>
     <w:link w:val="Heading1"/>
     <w:uiPriority w:val="9"/>
-    <w:rsid w:val="00D50E27"/>
+    <w:qFormat/>
+    <w:rsid w:val="00d50e27"/>
     <w:rPr>
-      <w:rFonts w:asciiTheme="majorHAnsi" w:eastAsiaTheme="majorEastAsia" w:hAnsiTheme="majorHAnsi" w:cstheme="majorBidi"/>
+      <w:rFonts w:ascii="Cambria" w:hAnsi="Cambria" w:eastAsia="" w:cs="" w:asciiTheme="majorHAnsi" w:cstheme="majorBidi" w:eastAsiaTheme="majorEastAsia" w:hAnsiTheme="majorHAnsi"/>
       <w:b/>
       <w:bCs/>
-      <w:color w:val="365F91" w:themeColor="accent1" w:themeShade="BF"/>
+      <w:color w:themeColor="accent1" w:themeShade="bf" w:val="365F91"/>
       <w:sz w:val="28"/>
       <w:szCs w:val="28"/>
     </w:rPr>
   </w:style>
-  <w:style w:type="character" w:customStyle="1" w:styleId="Heading2Char">
+  <w:style w:type="character" w:styleId="Heading2Char" w:customStyle="1">
     <w:name w:val="Heading 2 Char"/>
     <w:basedOn w:val="DefaultParagraphFont"/>
     <w:link w:val="Heading2"/>
     <w:uiPriority w:val="9"/>
-    <w:rsid w:val="00D50E27"/>
+    <w:qFormat/>
+    <w:rsid w:val="00d50e27"/>
     <w:rPr>
-      <w:rFonts w:asciiTheme="majorHAnsi" w:eastAsiaTheme="majorEastAsia" w:hAnsiTheme="majorHAnsi" w:cstheme="majorBidi"/>
+      <w:rFonts w:ascii="Cambria" w:hAnsi="Cambria" w:eastAsia="" w:cs="" w:asciiTheme="majorHAnsi" w:cstheme="majorBidi" w:eastAsiaTheme="majorEastAsia" w:hAnsiTheme="majorHAnsi"/>
       <w:b/>
       <w:bCs/>
-      <w:color w:val="4F81BD" w:themeColor="accent1"/>
+      <w:color w:themeColor="accent1" w:val="4F81BD"/>
       <w:sz w:val="26"/>
       <w:szCs w:val="26"/>
+    </w:rPr>
+  </w:style>
+  <w:style w:type="character" w:styleId="BalloonTextChar" w:customStyle="1">
+    <w:name w:val="Balloon Text Char"/>
+    <w:basedOn w:val="DefaultParagraphFont"/>
+    <w:link w:val="BalloonText"/>
+    <w:uiPriority w:val="99"/>
+    <w:semiHidden/>
+    <w:qFormat/>
+    <w:rsid w:val="00d50e27"/>
+    <w:rPr>
+      <w:rFonts w:ascii="Tahoma" w:hAnsi="Tahoma" w:cs="Tahoma"/>
+      <w:sz w:val="16"/>
+      <w:szCs w:val="16"/>
+    </w:rPr>
+  </w:style>
+  <w:style w:type="character" w:styleId="DocumentMapChar" w:customStyle="1">
+    <w:name w:val="Document Map Char"/>
+    <w:basedOn w:val="DefaultParagraphFont"/>
+    <w:link w:val="DocumentMap"/>
+    <w:uiPriority w:val="99"/>
+    <w:semiHidden/>
+    <w:qFormat/>
+    <w:rsid w:val="005e04e3"/>
+    <w:rPr>
+      <w:rFonts w:ascii="Tahoma" w:hAnsi="Tahoma" w:cs="Tahoma"/>
+      <w:sz w:val="16"/>
+      <w:szCs w:val="16"/>
+    </w:rPr>
+  </w:style>
+  <w:style w:type="paragraph" w:styleId="Heading">
+    <w:name w:val="Heading"/>
+    <w:basedOn w:val="Normal"/>
+    <w:next w:val="BodyText"/>
+    <w:qFormat/>
+    <w:pPr>
+      <w:keepNext w:val="true"/>
+      <w:spacing w:before="240" w:after="120"/>
+    </w:pPr>
+    <w:rPr>
+      <w:rFonts w:ascii="Liberation Sans" w:hAnsi="Liberation Sans" w:eastAsia="Microsoft YaHei" w:cs="Arial"/>
+      <w:sz w:val="28"/>
+      <w:szCs w:val="28"/>
+    </w:rPr>
+  </w:style>
+  <w:style w:type="paragraph" w:styleId="BodyText">
+    <w:name w:val="Body Text"/>
+    <w:basedOn w:val="Normal"/>
+    <w:pPr>
+      <w:spacing w:lineRule="auto" w:line="276" w:before="0" w:after="140"/>
+    </w:pPr>
+    <w:rPr/>
+  </w:style>
+  <w:style w:type="paragraph" w:styleId="List">
+    <w:name w:val="List"/>
+    <w:basedOn w:val="BodyText"/>
+    <w:pPr/>
+    <w:rPr>
+      <w:rFonts w:cs="Arial"/>
+    </w:rPr>
+  </w:style>
+  <w:style w:type="paragraph" w:styleId="Caption">
+    <w:name w:val="Caption"/>
+    <w:basedOn w:val="Normal"/>
+    <w:qFormat/>
+    <w:pPr>
+      <w:suppressLineNumbers/>
+      <w:spacing w:before="120" w:after="120"/>
+    </w:pPr>
+    <w:rPr>
+      <w:rFonts w:cs="Arial"/>
+      <w:i/>
+      <w:iCs/>
+      <w:sz w:val="24"/>
+      <w:szCs w:val="24"/>
+    </w:rPr>
+  </w:style>
+  <w:style w:type="paragraph" w:styleId="Index">
+    <w:name w:val="Index"/>
+    <w:basedOn w:val="Normal"/>
+    <w:qFormat/>
+    <w:pPr>
+      <w:suppressLineNumbers/>
+    </w:pPr>
+    <w:rPr>
+      <w:rFonts w:cs="Arial"/>
     </w:rPr>
   </w:style>
   <w:style w:type="paragraph" w:styleId="BalloonText">
@@ -1252,9 +1542,10 @@
     <w:uiPriority w:val="99"/>
     <w:semiHidden/>
     <w:unhideWhenUsed/>
-    <w:rsid w:val="00D50E27"/>
+    <w:qFormat/>
+    <w:rsid w:val="00d50e27"/>
     <w:pPr>
-      <w:spacing w:after="0" w:line="240" w:lineRule="auto"/>
+      <w:spacing w:lineRule="auto" w:line="240" w:before="0" w:after="0"/>
     </w:pPr>
     <w:rPr>
       <w:rFonts w:ascii="Tahoma" w:hAnsi="Tahoma" w:cs="Tahoma"/>
@@ -1262,46 +1553,25 @@
       <w:szCs w:val="16"/>
     </w:rPr>
   </w:style>
-  <w:style w:type="character" w:customStyle="1" w:styleId="BalloonTextChar">
-    <w:name w:val="Balloon Text Char"/>
-    <w:basedOn w:val="DefaultParagraphFont"/>
-    <w:link w:val="BalloonText"/>
-    <w:uiPriority w:val="99"/>
-    <w:semiHidden/>
-    <w:rsid w:val="00D50E27"/>
-    <w:rPr>
-      <w:rFonts w:ascii="Tahoma" w:hAnsi="Tahoma" w:cs="Tahoma"/>
-      <w:sz w:val="16"/>
-      <w:szCs w:val="16"/>
-    </w:rPr>
-  </w:style>
-  <w:style w:type="table" w:styleId="TableGrid">
-    <w:name w:val="Table Grid"/>
-    <w:basedOn w:val="TableNormal"/>
-    <w:rsid w:val="00D50E27"/>
-    <w:rPr>
-      <w:rFonts w:eastAsiaTheme="minorEastAsia"/>
-      <w:lang w:val="en-US" w:bidi="en-US"/>
-    </w:rPr>
-    <w:tblPr>
-      <w:tblBorders>
-        <w:top w:val="single" w:sz="4" w:space="0" w:color="auto"/>
-        <w:left w:val="single" w:sz="4" w:space="0" w:color="auto"/>
-        <w:bottom w:val="single" w:sz="4" w:space="0" w:color="auto"/>
-        <w:right w:val="single" w:sz="4" w:space="0" w:color="auto"/>
-        <w:insideH w:val="single" w:sz="4" w:space="0" w:color="auto"/>
-        <w:insideV w:val="single" w:sz="4" w:space="0" w:color="auto"/>
-      </w:tblBorders>
-    </w:tblPr>
-  </w:style>
   <w:style w:type="paragraph" w:styleId="NoSpacing">
     <w:name w:val="No Spacing"/>
     <w:uiPriority w:val="1"/>
     <w:qFormat/>
-    <w:rsid w:val="008F3D8A"/>
+    <w:rsid w:val="008f3d8a"/>
     <w:pPr>
-      <w:spacing w:after="0" w:line="240" w:lineRule="auto"/>
+      <w:widowControl/>
+      <w:bidi w:val="0"/>
+      <w:spacing w:lineRule="auto" w:line="240" w:before="0" w:after="0"/>
+      <w:jc w:val="left"/>
     </w:pPr>
+    <w:rPr>
+      <w:rFonts w:ascii="Calibri" w:hAnsi="Calibri" w:eastAsia="Calibri" w:cs="" w:asciiTheme="minorHAnsi" w:cstheme="minorBidi" w:eastAsiaTheme="minorHAnsi" w:hAnsiTheme="minorHAnsi"/>
+      <w:color w:val="auto"/>
+      <w:kern w:val="0"/>
+      <w:sz w:val="22"/>
+      <w:szCs w:val="22"/>
+      <w:lang w:val="en-AU" w:eastAsia="en-US" w:bidi="ar-SA"/>
+    </w:rPr>
   </w:style>
   <w:style w:type="paragraph" w:styleId="DocumentMap">
     <w:name w:val="Document Map"/>
@@ -1310,9 +1580,10 @@
     <w:uiPriority w:val="99"/>
     <w:semiHidden/>
     <w:unhideWhenUsed/>
-    <w:rsid w:val="005E04E3"/>
+    <w:qFormat/>
+    <w:rsid w:val="005e04e3"/>
     <w:pPr>
-      <w:spacing w:after="0" w:line="240" w:lineRule="auto"/>
+      <w:spacing w:lineRule="auto" w:line="240" w:before="0" w:after="0"/>
     </w:pPr>
     <w:rPr>
       <w:rFonts w:ascii="Tahoma" w:hAnsi="Tahoma" w:cs="Tahoma"/>
@@ -1320,58 +1591,85 @@
       <w:szCs w:val="16"/>
     </w:rPr>
   </w:style>
-  <w:style w:type="character" w:customStyle="1" w:styleId="DocumentMapChar">
-    <w:name w:val="Document Map Char"/>
-    <w:basedOn w:val="DefaultParagraphFont"/>
-    <w:link w:val="DocumentMap"/>
+  <w:style w:type="numbering" w:styleId="NoList" w:default="1">
+    <w:name w:val="No List"/>
     <w:uiPriority w:val="99"/>
     <w:semiHidden/>
-    <w:rsid w:val="005E04E3"/>
+    <w:unhideWhenUsed/>
+    <w:qFormat/>
+  </w:style>
+  <w:style w:type="table" w:default="1" w:styleId="TableNormal">
+    <w:name w:val="Normal Table"/>
+    <w:uiPriority w:val="99"/>
+    <w:semiHidden/>
+    <w:unhideWhenUsed/>
+    <w:tblPr>
+      <w:tblCellMar>
+        <w:top w:w="0" w:type="dxa"/>
+        <w:left w:w="108" w:type="dxa"/>
+        <w:bottom w:w="0" w:type="dxa"/>
+        <w:right w:w="108" w:type="dxa"/>
+      </w:tblCellMar>
+    </w:tblPr>
+  </w:style>
+  <w:style w:type="table" w:styleId="TableGrid">
+    <w:name w:val="Table Grid"/>
+    <w:basedOn w:val="TableNormal"/>
+    <w:rsid w:val="00d50e27"/>
     <w:rPr>
-      <w:rFonts w:ascii="Tahoma" w:hAnsi="Tahoma" w:cs="Tahoma"/>
-      <w:sz w:val="16"/>
-      <w:szCs w:val="16"/>
+      <w:rFonts w:eastAsiaTheme="minorEastAsia"/>
+      <w:lang w:val="en-US" w:bidi="en-US"/>
     </w:rPr>
+    <w:tblPr>
+      <w:tblBorders>
+        <w:top w:val="single" w:color="auto" w:sz="4" w:space="0"/>
+        <w:left w:val="single" w:color="auto" w:sz="4" w:space="0"/>
+        <w:bottom w:val="single" w:color="auto" w:sz="4" w:space="0"/>
+        <w:right w:val="single" w:color="auto" w:sz="4" w:space="0"/>
+        <w:insideH w:val="single" w:color="auto" w:sz="4" w:space="0"/>
+        <w:insideV w:val="single" w:color="auto" w:sz="4" w:space="0"/>
+      </w:tblBorders>
+    </w:tblPr>
   </w:style>
 </w:styles>
 </file>
 
 <file path=word/theme/theme1.xml><?xml version="1.0" encoding="utf-8"?>
-<a:theme xmlns:a="http://schemas.openxmlformats.org/drawingml/2006/main" name="Office Theme">
+<a:theme xmlns:a="http://schemas.openxmlformats.org/drawingml/2006/main" xmlns:r="http://schemas.openxmlformats.org/officeDocument/2006/relationships" name="Office Theme">
   <a:themeElements>
     <a:clrScheme name="Office">
       <a:dk1>
-        <a:sysClr val="windowText" lastClr="000000"/>
+        <a:srgbClr val="000000"/>
       </a:dk1>
       <a:lt1>
-        <a:sysClr val="window" lastClr="FFFFFF"/>
+        <a:srgbClr val="ffffff"/>
       </a:lt1>
       <a:dk2>
-        <a:srgbClr val="1F497D"/>
+        <a:srgbClr val="1f497d"/>
       </a:dk2>
       <a:lt2>
-        <a:srgbClr val="EEECE1"/>
+        <a:srgbClr val="eeece1"/>
       </a:lt2>
       <a:accent1>
-        <a:srgbClr val="4F81BD"/>
+        <a:srgbClr val="4f81bd"/>
       </a:accent1>
       <a:accent2>
-        <a:srgbClr val="C0504D"/>
+        <a:srgbClr val="c0504d"/>
       </a:accent2>
       <a:accent3>
-        <a:srgbClr val="9BBB59"/>
+        <a:srgbClr val="9bbb59"/>
       </a:accent3>
       <a:accent4>
-        <a:srgbClr val="8064A2"/>
+        <a:srgbClr val="8064a2"/>
       </a:accent4>
       <a:accent5>
-        <a:srgbClr val="4BACC6"/>
+        <a:srgbClr val="4bacc6"/>
       </a:accent5>
       <a:accent6>
-        <a:srgbClr val="F79646"/>
+        <a:srgbClr val="f79646"/>
       </a:accent6>
       <a:hlink>
-        <a:srgbClr val="0000FF"/>
+        <a:srgbClr val="0000ff"/>
       </a:hlink>
       <a:folHlink>
         <a:srgbClr val="800080"/>
@@ -1379,243 +1677,135 @@
     </a:clrScheme>
     <a:fontScheme name="Office">
       <a:majorFont>
-        <a:latin typeface="Cambria"/>
+        <a:latin typeface="Cambria" pitchFamily="0" charset="1"/>
         <a:ea typeface=""/>
         <a:cs typeface=""/>
-        <a:font script="Jpan" typeface="ＭＳ ゴシック"/>
-        <a:font script="Hang" typeface="맑은 고딕"/>
-        <a:font script="Hans" typeface="宋体"/>
-        <a:font script="Hant" typeface="新細明體"/>
-        <a:font script="Arab" typeface="Times New Roman"/>
-        <a:font script="Hebr" typeface="Times New Roman"/>
-        <a:font script="Thai" typeface="Angsana New"/>
-        <a:font script="Ethi" typeface="Nyala"/>
-        <a:font script="Beng" typeface="Vrinda"/>
-        <a:font script="Gujr" typeface="Shruti"/>
-        <a:font script="Khmr" typeface="MoolBoran"/>
-        <a:font script="Knda" typeface="Tunga"/>
-        <a:font script="Guru" typeface="Raavi"/>
-        <a:font script="Cans" typeface="Euphemia"/>
-        <a:font script="Cher" typeface="Plantagenet Cherokee"/>
-        <a:font script="Yiii" typeface="Microsoft Yi Baiti"/>
-        <a:font script="Tibt" typeface="Microsoft Himalaya"/>
-        <a:font script="Thaa" typeface="MV Boli"/>
-        <a:font script="Deva" typeface="Mangal"/>
-        <a:font script="Telu" typeface="Gautami"/>
-        <a:font script="Taml" typeface="Latha"/>
-        <a:font script="Syrc" typeface="Estrangelo Edessa"/>
-        <a:font script="Orya" typeface="Kalinga"/>
-        <a:font script="Mlym" typeface="Kartika"/>
-        <a:font script="Laoo" typeface="DokChampa"/>
-        <a:font script="Sinh" typeface="Iskoola Pota"/>
-        <a:font script="Mong" typeface="Mongolian Baiti"/>
-        <a:font script="Viet" typeface="Times New Roman"/>
-        <a:font script="Uigh" typeface="Microsoft Uighur"/>
       </a:majorFont>
       <a:minorFont>
-        <a:latin typeface="Calibri"/>
+        <a:latin typeface="Calibri" pitchFamily="0" charset="1"/>
         <a:ea typeface=""/>
         <a:cs typeface=""/>
-        <a:font script="Jpan" typeface="ＭＳ 明朝"/>
-        <a:font script="Hang" typeface="맑은 고딕"/>
-        <a:font script="Hans" typeface="宋体"/>
-        <a:font script="Hant" typeface="新細明體"/>
-        <a:font script="Arab" typeface="Arial"/>
-        <a:font script="Hebr" typeface="Arial"/>
-        <a:font script="Thai" typeface="Cordia New"/>
-        <a:font script="Ethi" typeface="Nyala"/>
-        <a:font script="Beng" typeface="Vrinda"/>
-        <a:font script="Gujr" typeface="Shruti"/>
-        <a:font script="Khmr" typeface="DaunPenh"/>
-        <a:font script="Knda" typeface="Tunga"/>
-        <a:font script="Guru" typeface="Raavi"/>
-        <a:font script="Cans" typeface="Euphemia"/>
-        <a:font script="Cher" typeface="Plantagenet Cherokee"/>
-        <a:font script="Yiii" typeface="Microsoft Yi Baiti"/>
-        <a:font script="Tibt" typeface="Microsoft Himalaya"/>
-        <a:font script="Thaa" typeface="MV Boli"/>
-        <a:font script="Deva" typeface="Mangal"/>
-        <a:font script="Telu" typeface="Gautami"/>
-        <a:font script="Taml" typeface="Latha"/>
-        <a:font script="Syrc" typeface="Estrangelo Edessa"/>
-        <a:font script="Orya" typeface="Kalinga"/>
-        <a:font script="Mlym" typeface="Kartika"/>
-        <a:font script="Laoo" typeface="DokChampa"/>
-        <a:font script="Sinh" typeface="Iskoola Pota"/>
-        <a:font script="Mong" typeface="Mongolian Baiti"/>
-        <a:font script="Viet" typeface="Arial"/>
-        <a:font script="Uigh" typeface="Microsoft Uighur"/>
       </a:minorFont>
     </a:fontScheme>
-    <a:fmtScheme name="Office">
+    <a:fmtScheme>
       <a:fillStyleLst>
         <a:solidFill>
           <a:schemeClr val="phClr"/>
         </a:solidFill>
-        <a:gradFill rotWithShape="1">
+        <a:gradFill>
           <a:gsLst>
             <a:gs pos="0">
               <a:schemeClr val="phClr">
                 <a:tint val="50000"/>
-                <a:satMod val="300000"/>
               </a:schemeClr>
             </a:gs>
             <a:gs pos="35000">
               <a:schemeClr val="phClr">
                 <a:tint val="37000"/>
-                <a:satMod val="300000"/>
               </a:schemeClr>
             </a:gs>
             <a:gs pos="100000">
               <a:schemeClr val="phClr">
                 <a:tint val="15000"/>
-                <a:satMod val="350000"/>
               </a:schemeClr>
             </a:gs>
           </a:gsLst>
           <a:lin ang="16200000" scaled="1"/>
+          <a:tileRect l="0" t="0" r="0" b="0"/>
         </a:gradFill>
-        <a:gradFill rotWithShape="1">
+        <a:gradFill>
           <a:gsLst>
             <a:gs pos="0">
               <a:schemeClr val="phClr">
                 <a:shade val="51000"/>
-                <a:satMod val="130000"/>
               </a:schemeClr>
             </a:gs>
             <a:gs pos="80000">
               <a:schemeClr val="phClr">
                 <a:shade val="93000"/>
-                <a:satMod val="130000"/>
               </a:schemeClr>
             </a:gs>
             <a:gs pos="100000">
               <a:schemeClr val="phClr">
                 <a:shade val="94000"/>
-                <a:satMod val="135000"/>
               </a:schemeClr>
             </a:gs>
           </a:gsLst>
           <a:lin ang="16200000" scaled="0"/>
+          <a:tileRect l="0" t="0" r="0" b="0"/>
         </a:gradFill>
       </a:fillStyleLst>
       <a:lnStyleLst>
         <a:ln w="9525" cap="flat" cmpd="sng" algn="ctr">
-          <a:solidFill>
-            <a:schemeClr val="phClr">
-              <a:shade val="95000"/>
-              <a:satMod val="105000"/>
-            </a:schemeClr>
-          </a:solidFill>
           <a:prstDash val="solid"/>
         </a:ln>
         <a:ln w="25400" cap="flat" cmpd="sng" algn="ctr">
-          <a:solidFill>
-            <a:schemeClr val="phClr"/>
-          </a:solidFill>
           <a:prstDash val="solid"/>
         </a:ln>
         <a:ln w="38100" cap="flat" cmpd="sng" algn="ctr">
-          <a:solidFill>
-            <a:schemeClr val="phClr"/>
-          </a:solidFill>
           <a:prstDash val="solid"/>
         </a:ln>
       </a:lnStyleLst>
       <a:effectStyleLst>
         <a:effectStyle>
-          <a:effectLst>
-            <a:outerShdw blurRad="40000" dist="20000" dir="5400000" rotWithShape="0">
-              <a:srgbClr val="000000">
-                <a:alpha val="38000"/>
-              </a:srgbClr>
-            </a:outerShdw>
-          </a:effectLst>
+          <a:effectLst/>
         </a:effectStyle>
         <a:effectStyle>
-          <a:effectLst>
-            <a:outerShdw blurRad="40000" dist="23000" dir="5400000" rotWithShape="0">
-              <a:srgbClr val="000000">
-                <a:alpha val="35000"/>
-              </a:srgbClr>
-            </a:outerShdw>
-          </a:effectLst>
+          <a:effectLst/>
         </a:effectStyle>
         <a:effectStyle>
-          <a:effectLst>
-            <a:outerShdw blurRad="40000" dist="23000" dir="5400000" rotWithShape="0">
-              <a:srgbClr val="000000">
-                <a:alpha val="35000"/>
-              </a:srgbClr>
-            </a:outerShdw>
-          </a:effectLst>
-          <a:scene3d>
-            <a:camera prst="orthographicFront">
-              <a:rot lat="0" lon="0" rev="0"/>
-            </a:camera>
-            <a:lightRig rig="threePt" dir="t">
-              <a:rot lat="0" lon="0" rev="1200000"/>
-            </a:lightRig>
-          </a:scene3d>
-          <a:sp3d>
-            <a:bevelT w="63500" h="25400"/>
-          </a:sp3d>
+          <a:effectLst/>
         </a:effectStyle>
       </a:effectStyleLst>
       <a:bgFillStyleLst>
         <a:solidFill>
           <a:schemeClr val="phClr"/>
         </a:solidFill>
-        <a:gradFill rotWithShape="1">
+        <a:gradFill>
           <a:gsLst>
             <a:gs pos="0">
               <a:schemeClr val="phClr">
                 <a:tint val="40000"/>
-                <a:satMod val="350000"/>
               </a:schemeClr>
             </a:gs>
             <a:gs pos="40000">
               <a:schemeClr val="phClr">
                 <a:tint val="45000"/>
                 <a:shade val="99000"/>
-                <a:satMod val="350000"/>
               </a:schemeClr>
             </a:gs>
             <a:gs pos="100000">
               <a:schemeClr val="phClr">
                 <a:shade val="20000"/>
-                <a:satMod val="255000"/>
               </a:schemeClr>
             </a:gs>
           </a:gsLst>
           <a:path path="circle">
             <a:fillToRect l="50000" t="-80000" r="50000" b="180000"/>
           </a:path>
+          <a:tileRect l="0" t="0" r="0" b="0"/>
         </a:gradFill>
-        <a:gradFill rotWithShape="1">
+        <a:gradFill>
           <a:gsLst>
             <a:gs pos="0">
               <a:schemeClr val="phClr">
                 <a:tint val="80000"/>
-                <a:satMod val="300000"/>
               </a:schemeClr>
             </a:gs>
             <a:gs pos="100000">
               <a:schemeClr val="phClr">
                 <a:shade val="30000"/>
-                <a:satMod val="200000"/>
               </a:schemeClr>
             </a:gs>
           </a:gsLst>
           <a:path path="circle">
             <a:fillToRect l="50000" t="50000" r="50000" b="50000"/>
           </a:path>
+          <a:tileRect l="0" t="0" r="0" b="0"/>
         </a:gradFill>
       </a:bgFillStyleLst>
     </a:fmtScheme>
   </a:themeElements>
-  <a:objectDefaults/>
-  <a:extraClrSchemeLst/>
 </a:theme>
 </file>
 

</xml_diff>